<commit_message>
Corrected Bac BD 2012
</commit_message>
<xml_diff>
--- a/BAC 2012/BD/Correction du devoir BD 2012.docx
+++ b/BAC 2012/BD/Correction du devoir BD 2012.docx
@@ -120,7 +120,14 @@
           <w:rFonts w:ascii="Louis George Café" w:hAnsi="Louis George Café"/>
           <w:lang w:val="fr-FR"/>
         </w:rPr>
-        <w:t xml:space="preserve"> / V / F</w:t>
+        <w:t xml:space="preserve"> / V /</w:t>
+      </w:r>
+      <w:r>
+        <w:rPr>
+          <w:rFonts w:ascii="Louis George Café" w:hAnsi="Louis George Café"/>
+          <w:lang w:val="fr-FR"/>
+        </w:rPr>
+        <w:t xml:space="preserve"> V</w:t>
       </w:r>
     </w:p>
     <w:p>
@@ -254,44 +261,14 @@
         <w:rPr>
           <w:rFonts w:ascii="Louis George Café" w:hAnsi="Louis George Café"/>
           <w:color w:val="000000" w:themeColor="text1"/>
-          <w:lang w:val="fr-FR"/>
-        </w:rPr>
-      </w:pPr>
-      <w:proofErr w:type="spellStart"/>
-      <w:r>
-        <w:rPr>
-          <w:rFonts w:ascii="Louis George Café" w:hAnsi="Louis George Café"/>
-          <w:color w:val="000000" w:themeColor="text1"/>
-          <w:lang w:val="fr-FR"/>
-        </w:rPr>
-        <w:t>CodStyle</w:t>
-      </w:r>
-      <w:proofErr w:type="spellEnd"/>
-      <w:r>
-        <w:rPr>
-          <w:rFonts w:ascii="Louis George Café" w:hAnsi="Louis George Café"/>
-          <w:color w:val="000000" w:themeColor="text1"/>
-          <w:lang w:val="fr-FR"/>
-        </w:rPr>
-        <w:t xml:space="preserve"> </w:t>
-      </w:r>
-      <w:proofErr w:type="gramStart"/>
-      <w:r>
-        <w:rPr>
-          <w:rFonts w:ascii="Louis George Café" w:hAnsi="Louis George Café"/>
-          <w:color w:val="000000" w:themeColor="text1"/>
-          <w:lang w:val="fr-FR"/>
-        </w:rPr>
-        <w:t>VARCHAR(</w:t>
-      </w:r>
-      <w:proofErr w:type="gramEnd"/>
-      <w:r>
-        <w:rPr>
-          <w:rFonts w:ascii="Louis George Café" w:hAnsi="Louis George Café"/>
-          <w:color w:val="000000" w:themeColor="text1"/>
-          <w:lang w:val="fr-FR"/>
-        </w:rPr>
-        <w:t>3) PRIMARY KEY,</w:t>
+        </w:rPr>
+      </w:pPr>
+      <w:r>
+        <w:rPr>
+          <w:rFonts w:ascii="Louis George Café" w:hAnsi="Louis George Café"/>
+          <w:color w:val="000000" w:themeColor="text1"/>
+        </w:rPr>
+        <w:t>CodStyle VARCHAR(3) PRIMARY KEY,</w:t>
       </w:r>
     </w:p>
     <w:p>
@@ -300,44 +277,14 @@
         <w:rPr>
           <w:rFonts w:ascii="Louis George Café" w:hAnsi="Louis George Café"/>
           <w:color w:val="000000" w:themeColor="text1"/>
-          <w:lang w:val="fr-FR"/>
-        </w:rPr>
-      </w:pPr>
-      <w:proofErr w:type="spellStart"/>
-      <w:r>
-        <w:rPr>
-          <w:rFonts w:ascii="Louis George Café" w:hAnsi="Louis George Café"/>
-          <w:color w:val="000000" w:themeColor="text1"/>
-          <w:lang w:val="fr-FR"/>
-        </w:rPr>
-        <w:t>DesStyle</w:t>
-      </w:r>
-      <w:proofErr w:type="spellEnd"/>
-      <w:r>
-        <w:rPr>
-          <w:rFonts w:ascii="Louis George Café" w:hAnsi="Louis George Café"/>
-          <w:color w:val="000000" w:themeColor="text1"/>
-          <w:lang w:val="fr-FR"/>
-        </w:rPr>
-        <w:t xml:space="preserve"> </w:t>
-      </w:r>
-      <w:proofErr w:type="gramStart"/>
-      <w:r>
-        <w:rPr>
-          <w:rFonts w:ascii="Louis George Café" w:hAnsi="Louis George Café"/>
-          <w:color w:val="000000" w:themeColor="text1"/>
-          <w:lang w:val="fr-FR"/>
-        </w:rPr>
-        <w:t>VARCHAR(</w:t>
-      </w:r>
-      <w:proofErr w:type="gramEnd"/>
-      <w:r>
-        <w:rPr>
-          <w:rFonts w:ascii="Louis George Café" w:hAnsi="Louis George Café"/>
-          <w:color w:val="000000" w:themeColor="text1"/>
-          <w:lang w:val="fr-FR"/>
-        </w:rPr>
-        <w:t>25) NOT NULL) ;</w:t>
+        </w:rPr>
+      </w:pPr>
+      <w:r>
+        <w:rPr>
+          <w:rFonts w:ascii="Louis George Café" w:hAnsi="Louis George Café"/>
+          <w:color w:val="000000" w:themeColor="text1"/>
+        </w:rPr>
+        <w:t>DesStyle VARCHAR(25) NOT NULL) ;</w:t>
       </w:r>
     </w:p>
     <w:p>
@@ -353,7 +300,6 @@
           <w:lang w:val="fr-FR"/>
         </w:rPr>
       </w:pPr>
-      <w:proofErr w:type="gramStart"/>
       <w:r>
         <w:rPr>
           <w:rFonts w:ascii="Louis George Café" w:hAnsi="Louis George Café"/>
@@ -362,8 +308,6 @@
         </w:rPr>
         <w:t>CD(</w:t>
       </w:r>
-      <w:proofErr w:type="spellStart"/>
-      <w:proofErr w:type="gramEnd"/>
       <w:r>
         <w:rPr>
           <w:rFonts w:ascii="Louis George Café" w:hAnsi="Louis George Café"/>
@@ -375,23 +319,13 @@
         </w:rPr>
         <w:t>NumCd</w:t>
       </w:r>
-      <w:proofErr w:type="spellEnd"/>
-      <w:r>
-        <w:rPr>
-          <w:rFonts w:ascii="Louis George Café" w:hAnsi="Louis George Café"/>
-          <w:color w:val="000000" w:themeColor="text1"/>
-          <w:lang w:val="fr-FR"/>
-        </w:rPr>
-        <w:t xml:space="preserve">, </w:t>
-      </w:r>
-      <w:proofErr w:type="spellStart"/>
-      <w:r>
-        <w:rPr>
-          <w:rFonts w:ascii="Louis George Café" w:hAnsi="Louis George Café"/>
-          <w:color w:val="000000" w:themeColor="text1"/>
-          <w:lang w:val="fr-FR"/>
-        </w:rPr>
-        <w:t>TitCd,DesCd,NbPistes,NumRang</w:t>
+      <w:r>
+        <w:rPr>
+          <w:rFonts w:ascii="Louis George Café" w:hAnsi="Louis George Café"/>
+          <w:color w:val="000000" w:themeColor="text1"/>
+          <w:lang w:val="fr-FR"/>
+        </w:rPr>
+        <w:t>, TitCd,DesCd,NbPistes,NumRang</w:t>
       </w:r>
       <w:r>
         <w:rPr>
@@ -407,16 +341,7 @@
           <w:color w:val="000000" w:themeColor="text1"/>
           <w:lang w:val="fr-FR"/>
         </w:rPr>
-        <w:t>IdArtiste</w:t>
-      </w:r>
-      <w:proofErr w:type="spellEnd"/>
-      <w:r>
-        <w:rPr>
-          <w:rFonts w:ascii="Louis George Café" w:hAnsi="Louis George Café"/>
-          <w:color w:val="000000" w:themeColor="text1"/>
-          <w:lang w:val="fr-FR"/>
-        </w:rPr>
-        <w:t>#)</w:t>
+        <w:t>IdArtiste#)</w:t>
       </w:r>
       <w:r>
         <w:rPr>
@@ -427,7 +352,6 @@
         <w:br/>
         <w:t>COMPOSITEUR(</w:t>
       </w:r>
-      <w:proofErr w:type="spellStart"/>
       <w:r>
         <w:rPr>
           <w:rFonts w:ascii="Louis George Café" w:hAnsi="Louis George Café"/>
@@ -458,7 +382,6 @@
         </w:rPr>
         <w:t>NumCd</w:t>
       </w:r>
-      <w:proofErr w:type="spellEnd"/>
       <w:r>
         <w:rPr>
           <w:rFonts w:ascii="Louis George Café" w:hAnsi="Louis George Café"/>
@@ -488,7 +411,6 @@
           <w:lang w:val="fr-FR"/>
         </w:rPr>
       </w:pPr>
-      <w:proofErr w:type="gramStart"/>
       <w:r>
         <w:rPr>
           <w:rFonts w:ascii="Louis George Café" w:hAnsi="Louis George Café"/>
@@ -497,8 +419,6 @@
         </w:rPr>
         <w:t>STYLE(</w:t>
       </w:r>
-      <w:proofErr w:type="spellStart"/>
-      <w:proofErr w:type="gramEnd"/>
       <w:r>
         <w:rPr>
           <w:rFonts w:ascii="Louis George Café" w:hAnsi="Louis George Café"/>
@@ -510,32 +430,13 @@
         </w:rPr>
         <w:t>CodStyle</w:t>
       </w:r>
-      <w:proofErr w:type="spellEnd"/>
-      <w:r>
-        <w:rPr>
-          <w:rFonts w:ascii="Louis George Café" w:hAnsi="Louis George Café"/>
-          <w:color w:val="000000" w:themeColor="text1"/>
-          <w:lang w:val="fr-FR"/>
-        </w:rPr>
-        <w:t xml:space="preserve">, </w:t>
-      </w:r>
-      <w:proofErr w:type="spellStart"/>
-      <w:r>
-        <w:rPr>
-          <w:rFonts w:ascii="Louis George Café" w:hAnsi="Louis George Café"/>
-          <w:color w:val="000000" w:themeColor="text1"/>
-          <w:lang w:val="fr-FR"/>
-        </w:rPr>
-        <w:t>DesStyle</w:t>
-      </w:r>
-      <w:proofErr w:type="spellEnd"/>
-      <w:r>
-        <w:rPr>
-          <w:rFonts w:ascii="Louis George Café" w:hAnsi="Louis George Café"/>
-          <w:color w:val="000000" w:themeColor="text1"/>
-          <w:lang w:val="fr-FR"/>
-        </w:rPr>
-        <w:t>)</w:t>
+      <w:r>
+        <w:rPr>
+          <w:rFonts w:ascii="Louis George Café" w:hAnsi="Louis George Café"/>
+          <w:color w:val="000000" w:themeColor="text1"/>
+          <w:lang w:val="fr-FR"/>
+        </w:rPr>
+        <w:t>, DesStyle)</w:t>
       </w:r>
     </w:p>
     <w:p>
@@ -547,7 +448,6 @@
           <w:lang w:val="fr-FR"/>
         </w:rPr>
       </w:pPr>
-      <w:proofErr w:type="gramStart"/>
       <w:r>
         <w:rPr>
           <w:rFonts w:ascii="Louis George Café" w:hAnsi="Louis George Café"/>
@@ -556,8 +456,6 @@
         </w:rPr>
         <w:t>ARTISTE(</w:t>
       </w:r>
-      <w:proofErr w:type="spellStart"/>
-      <w:proofErr w:type="gramEnd"/>
       <w:r>
         <w:rPr>
           <w:rFonts w:ascii="Louis George Café" w:hAnsi="Louis George Café"/>
@@ -569,25 +467,22 @@
         </w:rPr>
         <w:t>IdArtiste</w:t>
       </w:r>
-      <w:proofErr w:type="spellEnd"/>
-      <w:r>
-        <w:rPr>
-          <w:rFonts w:ascii="Louis George Café" w:hAnsi="Louis George Café"/>
-          <w:color w:val="000000" w:themeColor="text1"/>
-          <w:lang w:val="fr-FR"/>
-        </w:rPr>
-        <w:t xml:space="preserve">, </w:t>
-      </w:r>
-      <w:proofErr w:type="spellStart"/>
-      <w:r>
-        <w:rPr>
-          <w:rFonts w:ascii="Louis George Café" w:hAnsi="Louis George Café"/>
-          <w:color w:val="000000" w:themeColor="text1"/>
-          <w:lang w:val="fr-FR"/>
-        </w:rPr>
-        <w:t>NomArtiste</w:t>
-      </w:r>
-      <w:proofErr w:type="spellEnd"/>
+      <w:r>
+        <w:rPr>
+          <w:rFonts w:ascii="Louis George Café" w:hAnsi="Louis George Café"/>
+          <w:color w:val="000000" w:themeColor="text1"/>
+          <w:lang w:val="fr-FR"/>
+        </w:rPr>
+        <w:t>, NomArtiste</w:t>
+      </w:r>
+      <w:r>
+        <w:rPr>
+          <w:rFonts w:ascii="Louis George Café" w:hAnsi="Louis George Café"/>
+          <w:color w:val="000000" w:themeColor="text1"/>
+          <w:lang w:val="fr-FR"/>
+        </w:rPr>
+        <w:t>)</w:t>
+      </w:r>
     </w:p>
     <w:p>
       <w:pPr>
@@ -651,37 +546,7 @@
         <w:rPr>
           <w:rFonts w:ascii="Louis George Café" w:hAnsi="Louis George Café"/>
         </w:rPr>
-        <w:t xml:space="preserve">SELECT </w:t>
-      </w:r>
-      <w:proofErr w:type="spellStart"/>
-      <w:proofErr w:type="gramStart"/>
-      <w:r>
-        <w:rPr>
-          <w:rFonts w:ascii="Louis George Café" w:hAnsi="Louis George Café"/>
-        </w:rPr>
-        <w:t>NomTech,PrenTech</w:t>
-      </w:r>
-      <w:proofErr w:type="spellEnd"/>
-      <w:proofErr w:type="gramEnd"/>
-      <w:r>
-        <w:rPr>
-          <w:rFonts w:ascii="Louis George Café" w:hAnsi="Louis George Café"/>
-        </w:rPr>
-        <w:t xml:space="preserve"> FROM TECHNICIEN ORDER BY </w:t>
-      </w:r>
-      <w:proofErr w:type="spellStart"/>
-      <w:r>
-        <w:rPr>
-          <w:rFonts w:ascii="Louis George Café" w:hAnsi="Louis George Café"/>
-        </w:rPr>
-        <w:t>NomTech</w:t>
-      </w:r>
-      <w:proofErr w:type="spellEnd"/>
-      <w:r>
-        <w:rPr>
-          <w:rFonts w:ascii="Louis George Café" w:hAnsi="Louis George Café"/>
-        </w:rPr>
-        <w:t xml:space="preserve"> ASC;</w:t>
+        <w:t>SELECT NomTech,PrenTech FROM TECHNICIEN ORDER BY NomTech ASC;</w:t>
       </w:r>
     </w:p>
     <w:p>
@@ -700,35 +565,19 @@
         <w:rPr>
           <w:rFonts w:ascii="Louis George Café" w:hAnsi="Louis George Café"/>
         </w:rPr>
-        <w:t>SELECT COUNT(</w:t>
-      </w:r>
-      <w:proofErr w:type="spellStart"/>
-      <w:r>
-        <w:rPr>
-          <w:rFonts w:ascii="Louis George Café" w:hAnsi="Louis George Café"/>
-        </w:rPr>
-        <w:t>CodeTech</w:t>
-      </w:r>
-      <w:proofErr w:type="spellEnd"/>
-      <w:r>
-        <w:rPr>
-          <w:rFonts w:ascii="Louis George Café" w:hAnsi="Louis George Café"/>
-        </w:rPr>
-        <w:t xml:space="preserve">) FROM INTERVENTION WHERE </w:t>
-      </w:r>
-      <w:proofErr w:type="spellStart"/>
-      <w:r>
-        <w:rPr>
-          <w:rFonts w:ascii="Louis George Café" w:hAnsi="Louis George Café"/>
-        </w:rPr>
-        <w:t>CodeTech</w:t>
-      </w:r>
-      <w:proofErr w:type="spellEnd"/>
-      <w:r>
-        <w:rPr>
-          <w:rFonts w:ascii="Louis George Café" w:hAnsi="Louis George Café"/>
-        </w:rPr>
-        <w:t xml:space="preserve"> = ‘T018’;</w:t>
+        <w:t>SELECT COUNT(CodeTech)</w:t>
+      </w:r>
+      <w:r>
+        <w:rPr>
+          <w:rFonts w:ascii="Louis George Café" w:hAnsi="Louis George Café"/>
+        </w:rPr>
+        <w:t>, SUM()</w:t>
+      </w:r>
+      <w:r>
+        <w:rPr>
+          <w:rFonts w:ascii="Louis George Café" w:hAnsi="Louis George Café"/>
+        </w:rPr>
+        <w:t>FROM INTERVENTION WHERE CodeTech = ‘T018’;</w:t>
       </w:r>
     </w:p>
     <w:p>
@@ -747,107 +596,43 @@
         <w:rPr>
           <w:rFonts w:ascii="Louis George Café" w:hAnsi="Louis George Café"/>
         </w:rPr>
-        <w:t xml:space="preserve">SELECT </w:t>
-      </w:r>
-      <w:proofErr w:type="spellStart"/>
-      <w:r>
-        <w:rPr>
-          <w:rFonts w:ascii="Louis George Café" w:hAnsi="Louis George Café"/>
-        </w:rPr>
-        <w:t>NumInt</w:t>
-      </w:r>
-      <w:proofErr w:type="spellEnd"/>
-      <w:r>
-        <w:rPr>
-          <w:rFonts w:ascii="Louis George Café" w:hAnsi="Louis George Café"/>
-        </w:rPr>
-        <w:t xml:space="preserve">, </w:t>
-      </w:r>
-      <w:proofErr w:type="spellStart"/>
-      <w:proofErr w:type="gramStart"/>
-      <w:r>
-        <w:rPr>
-          <w:rFonts w:ascii="Louis George Café" w:hAnsi="Louis George Café"/>
-        </w:rPr>
-        <w:t>I.RefMat</w:t>
-      </w:r>
-      <w:proofErr w:type="spellEnd"/>
-      <w:proofErr w:type="gramEnd"/>
-      <w:r>
-        <w:rPr>
-          <w:rFonts w:ascii="Louis George Café" w:hAnsi="Louis George Café"/>
-        </w:rPr>
-        <w:t xml:space="preserve">, </w:t>
-      </w:r>
-      <w:proofErr w:type="spellStart"/>
-      <w:r>
-        <w:rPr>
-          <w:rFonts w:ascii="Louis George Café" w:hAnsi="Louis George Café"/>
-        </w:rPr>
-        <w:t>DesMat</w:t>
-      </w:r>
-      <w:proofErr w:type="spellEnd"/>
-      <w:r>
-        <w:rPr>
-          <w:rFonts w:ascii="Louis George Café" w:hAnsi="Louis George Café"/>
-        </w:rPr>
-        <w:t xml:space="preserve"> FROM MATERIEL M, INTERVENTION I WHERE </w:t>
-      </w:r>
-      <w:proofErr w:type="spellStart"/>
-      <w:r>
-        <w:rPr>
-          <w:rFonts w:ascii="Louis George Café" w:hAnsi="Louis George Café"/>
-        </w:rPr>
-        <w:t>I.RefMat</w:t>
-      </w:r>
-      <w:proofErr w:type="spellEnd"/>
-      <w:r>
-        <w:rPr>
-          <w:rFonts w:ascii="Louis George Café" w:hAnsi="Louis George Café"/>
-        </w:rPr>
-        <w:t xml:space="preserve"> = </w:t>
-      </w:r>
-      <w:proofErr w:type="spellStart"/>
-      <w:r>
-        <w:rPr>
-          <w:rFonts w:ascii="Louis George Café" w:hAnsi="Louis George Café"/>
-        </w:rPr>
-        <w:t>M.RefMat</w:t>
-      </w:r>
-      <w:proofErr w:type="spellEnd"/>
-      <w:r>
-        <w:rPr>
-          <w:rFonts w:ascii="Louis George Café" w:hAnsi="Louis George Café"/>
-        </w:rPr>
-        <w:t xml:space="preserve"> AND </w:t>
-      </w:r>
-      <w:proofErr w:type="spellStart"/>
-      <w:r>
-        <w:rPr>
-          <w:rFonts w:ascii="Louis George Café" w:hAnsi="Louis George Café"/>
-        </w:rPr>
-        <w:t>CodeCl</w:t>
-      </w:r>
-      <w:proofErr w:type="spellEnd"/>
-      <w:r>
-        <w:rPr>
-          <w:rFonts w:ascii="Louis George Café" w:hAnsi="Louis George Café"/>
-        </w:rPr>
-        <w:t xml:space="preserve"> = ‘C045’ AND </w:t>
-      </w:r>
-      <w:proofErr w:type="spellStart"/>
-      <w:r>
-        <w:rPr>
-          <w:rFonts w:ascii="Louis George Café" w:hAnsi="Louis George Café"/>
-        </w:rPr>
-        <w:t>DatInt</w:t>
-      </w:r>
-      <w:proofErr w:type="spellEnd"/>
-      <w:r>
-        <w:rPr>
-          <w:rFonts w:ascii="Louis George Café" w:hAnsi="Louis George Café"/>
-        </w:rPr>
-        <w:t xml:space="preserve"> BETWEEN ‘2012/01/01’ AND ‘2012/12/31’;</w:t>
+        <w:t>SELECT NumInt, I.RefMat, DesMat</w:t>
+      </w:r>
+      <w:r>
+        <w:rPr>
+          <w:rFonts w:ascii="Louis George Café" w:hAnsi="Louis George Café"/>
+        </w:rPr>
+        <w:t xml:space="preserve">, DescMat </w:t>
+      </w:r>
+      <w:r>
+        <w:rPr>
+          <w:rFonts w:ascii="Louis George Café" w:hAnsi="Louis George Café"/>
+        </w:rPr>
+        <w:t xml:space="preserve">FROM MATERIEL M, INTERVENTION I WHERE I.RefMat = M.RefMat AND CodeCl = ‘C045’ AND DatInt BETWEEN </w:t>
+      </w:r>
+      <w:r>
+        <w:rPr>
+          <w:rFonts w:ascii="Louis George Café" w:hAnsi="Louis George Café"/>
+        </w:rPr>
+        <w:t xml:space="preserve">‘01/01/2012’ </w:t>
+      </w:r>
+      <w:r>
+        <w:rPr>
+          <w:rFonts w:ascii="Louis George Café" w:hAnsi="Louis George Café"/>
+        </w:rPr>
+        <w:t>AND ‘</w:t>
+      </w:r>
+      <w:r>
+        <w:rPr>
+          <w:rFonts w:ascii="Louis George Café" w:hAnsi="Louis George Café"/>
+        </w:rPr>
+        <w:t>31/12/2012’AND ORDER BY DatInt</w:t>
+      </w:r>
+      <w:r>
+        <w:rPr>
+          <w:rFonts w:ascii="Louis George Café" w:hAnsi="Louis George Café"/>
+        </w:rPr>
+        <w:t>;</w:t>
       </w:r>
     </w:p>
     <w:p>
@@ -868,14 +653,14 @@
           <w:rFonts w:ascii="Louis George Café" w:hAnsi="Louis George Café"/>
           <w:lang w:val="fr-FR"/>
         </w:rPr>
-        <w:t>INSERT INTO TECHNICIEN VALUES (‘T250’,’ALOUI’,’Amir’,’1985/04/2</w:t>
-      </w:r>
-      <w:r>
-        <w:rPr>
-          <w:rFonts w:ascii="Louis George Café" w:hAnsi="Louis George Café"/>
-          <w:lang w:val="fr-FR"/>
-        </w:rPr>
-        <w:t>0</w:t>
+        <w:t>INSERT INTO TECHNICIEN VALUES (‘T250’,’ALOUI’,’Amir’,’</w:t>
+      </w:r>
+      <w:r>
+        <w:rPr>
+          <w:rFonts w:ascii="Louis George Café" w:hAnsi="Louis George Café"/>
+          <w:lang w:val="fr-FR"/>
+        </w:rPr>
+        <w:t>20/04/1985</w:t>
       </w:r>
       <w:r>
         <w:rPr>
@@ -919,35 +704,7 @@
         <w:rPr>
           <w:rFonts w:ascii="Louis George Café" w:hAnsi="Louis George Café"/>
         </w:rPr>
-        <w:t xml:space="preserve"> </w:t>
-      </w:r>
-      <w:proofErr w:type="spellStart"/>
-      <w:r>
-        <w:rPr>
-          <w:rFonts w:ascii="Louis George Café" w:hAnsi="Louis George Café"/>
-        </w:rPr>
-        <w:t>TelCl</w:t>
-      </w:r>
-      <w:proofErr w:type="spellEnd"/>
-      <w:r>
-        <w:rPr>
-          <w:rFonts w:ascii="Louis George Café" w:hAnsi="Louis George Café"/>
-        </w:rPr>
-        <w:t xml:space="preserve"> = ‘98140111’ WHERE </w:t>
-      </w:r>
-      <w:proofErr w:type="spellStart"/>
-      <w:r>
-        <w:rPr>
-          <w:rFonts w:ascii="Louis George Café" w:hAnsi="Louis George Café"/>
-        </w:rPr>
-        <w:t>CodeCl</w:t>
-      </w:r>
-      <w:proofErr w:type="spellEnd"/>
-      <w:r>
-        <w:rPr>
-          <w:rFonts w:ascii="Louis George Café" w:hAnsi="Louis George Café"/>
-        </w:rPr>
-        <w:t xml:space="preserve"> = ‘C1045’;</w:t>
+        <w:t xml:space="preserve"> TelCl = ‘98140111’ WHERE CodeCl = ‘C1045’;</w:t>
       </w:r>
     </w:p>
     <w:p>
@@ -966,21 +723,7 @@
         <w:rPr>
           <w:rFonts w:ascii="Louis George Café" w:hAnsi="Louis George Café"/>
         </w:rPr>
-        <w:t xml:space="preserve">ALTER TABLE TECHNICIEN ADD COLUMN </w:t>
-      </w:r>
-      <w:proofErr w:type="spellStart"/>
-      <w:r>
-        <w:rPr>
-          <w:rFonts w:ascii="Louis George Café" w:hAnsi="Louis George Café"/>
-        </w:rPr>
-        <w:t>TelTech</w:t>
-      </w:r>
-      <w:proofErr w:type="spellEnd"/>
-      <w:r>
-        <w:rPr>
-          <w:rFonts w:ascii="Louis George Café" w:hAnsi="Louis George Café"/>
-        </w:rPr>
-        <w:t xml:space="preserve"> VARCHAR(8);</w:t>
+        <w:t>ALTER TABLE TECHNICIEN ADD COLUMN TelTech VARCHAR(8);</w:t>
       </w:r>
     </w:p>
     <w:sectPr>

</xml_diff>